<commit_message>
Update name in paper
</commit_message>
<xml_diff>
--- a/paper/paper.docx
+++ b/paper/paper.docx
@@ -18,7 +18,7 @@
           <w:szCs w:val="24"/>
           <w:rtl w:val="0"/>
         </w:rPr>
-        <w:t xml:space="preserve">Brittney Cifuentes Tello</w:t>
+        <w:t xml:space="preserve">Brittney Cifuentes-Tello</w:t>
       </w:r>
     </w:p>
     <w:p>
@@ -405,12 +405,12 @@
           <wp:inline distB="114300" distT="114300" distL="114300" distR="114300">
             <wp:extent cx="2509838" cy="1800536"/>
             <wp:effectExtent b="0" l="0" r="0" t="0"/>
-            <wp:docPr id="16" name="image3.jpg"/>
+            <wp:docPr id="16" name="image18.jpg"/>
             <a:graphic>
               <a:graphicData uri="http://schemas.openxmlformats.org/drawingml/2006/picture">
                 <pic:pic>
                   <pic:nvPicPr>
-                    <pic:cNvPr id="0" name="image3.jpg"/>
+                    <pic:cNvPr id="0" name="image18.jpg"/>
                     <pic:cNvPicPr preferRelativeResize="0"/>
                   </pic:nvPicPr>
                   <pic:blipFill>
@@ -444,12 +444,12 @@
           <wp:inline distB="114300" distT="114300" distL="114300" distR="114300">
             <wp:extent cx="2505273" cy="1785938"/>
             <wp:effectExtent b="0" l="0" r="0" t="0"/>
-            <wp:docPr id="8" name="image13.jpg"/>
+            <wp:docPr id="8" name="image14.jpg"/>
             <a:graphic>
               <a:graphicData uri="http://schemas.openxmlformats.org/drawingml/2006/picture">
                 <pic:pic>
                   <pic:nvPicPr>
-                    <pic:cNvPr id="0" name="image13.jpg"/>
+                    <pic:cNvPr id="0" name="image14.jpg"/>
                     <pic:cNvPicPr preferRelativeResize="0"/>
                   </pic:nvPicPr>
                   <pic:blipFill>
@@ -483,12 +483,12 @@
           <wp:inline distB="114300" distT="114300" distL="114300" distR="114300">
             <wp:extent cx="2538413" cy="1813152"/>
             <wp:effectExtent b="0" l="0" r="0" t="0"/>
-            <wp:docPr id="11" name="image21.jpg"/>
+            <wp:docPr id="11" name="image5.jpg"/>
             <a:graphic>
               <a:graphicData uri="http://schemas.openxmlformats.org/drawingml/2006/picture">
                 <pic:pic>
                   <pic:nvPicPr>
-                    <pic:cNvPr id="0" name="image21.jpg"/>
+                    <pic:cNvPr id="0" name="image5.jpg"/>
                     <pic:cNvPicPr preferRelativeResize="0"/>
                   </pic:nvPicPr>
                   <pic:blipFill>
@@ -522,12 +522,12 @@
           <wp:inline distB="114300" distT="114300" distL="114300" distR="114300">
             <wp:extent cx="2490788" cy="1774014"/>
             <wp:effectExtent b="0" l="0" r="0" t="0"/>
-            <wp:docPr id="15" name="image20.jpg"/>
+            <wp:docPr id="15" name="image17.jpg"/>
             <a:graphic>
               <a:graphicData uri="http://schemas.openxmlformats.org/drawingml/2006/picture">
                 <pic:pic>
                   <pic:nvPicPr>
-                    <pic:cNvPr id="0" name="image20.jpg"/>
+                    <pic:cNvPr id="0" name="image17.jpg"/>
                     <pic:cNvPicPr preferRelativeResize="0"/>
                   </pic:nvPicPr>
                   <pic:blipFill>
@@ -586,12 +586,12 @@
           <wp:inline distB="114300" distT="114300" distL="114300" distR="114300">
             <wp:extent cx="2511353" cy="1799667"/>
             <wp:effectExtent b="0" l="0" r="0" t="0"/>
-            <wp:docPr id="4" name="image17.jpg"/>
+            <wp:docPr id="4" name="image20.jpg"/>
             <a:graphic>
               <a:graphicData uri="http://schemas.openxmlformats.org/drawingml/2006/picture">
                 <pic:pic>
                   <pic:nvPicPr>
-                    <pic:cNvPr id="0" name="image17.jpg"/>
+                    <pic:cNvPr id="0" name="image20.jpg"/>
                     <pic:cNvPicPr preferRelativeResize="0"/>
                   </pic:nvPicPr>
                   <pic:blipFill>
@@ -625,12 +625,12 @@
           <wp:inline distB="114300" distT="114300" distL="114300" distR="114300">
             <wp:extent cx="2679104" cy="1866342"/>
             <wp:effectExtent b="0" l="0" r="0" t="0"/>
-            <wp:docPr id="20" name="image15.jpg"/>
+            <wp:docPr id="20" name="image21.jpg"/>
             <a:graphic>
               <a:graphicData uri="http://schemas.openxmlformats.org/drawingml/2006/picture">
                 <pic:pic>
                   <pic:nvPicPr>
-                    <pic:cNvPr id="0" name="image15.jpg"/>
+                    <pic:cNvPr id="0" name="image21.jpg"/>
                     <pic:cNvPicPr preferRelativeResize="0"/>
                   </pic:nvPicPr>
                   <pic:blipFill>
@@ -822,12 +822,12 @@
           <wp:inline distB="114300" distT="114300" distL="114300" distR="114300">
             <wp:extent cx="3500438" cy="1741723"/>
             <wp:effectExtent b="0" l="0" r="0" t="0"/>
-            <wp:docPr id="5" name="image6.jpg"/>
+            <wp:docPr id="5" name="image10.jpg"/>
             <a:graphic>
               <a:graphicData uri="http://schemas.openxmlformats.org/drawingml/2006/picture">
                 <pic:pic>
                   <pic:nvPicPr>
-                    <pic:cNvPr id="0" name="image6.jpg"/>
+                    <pic:cNvPr id="0" name="image10.jpg"/>
                     <pic:cNvPicPr preferRelativeResize="0"/>
                   </pic:nvPicPr>
                   <pic:blipFill>
@@ -862,12 +862,12 @@
           <wp:inline distB="114300" distT="114300" distL="114300" distR="114300">
             <wp:extent cx="3652838" cy="1820565"/>
             <wp:effectExtent b="0" l="0" r="0" t="0"/>
-            <wp:docPr id="19" name="image16.jpg"/>
+            <wp:docPr id="19" name="image2.jpg"/>
             <a:graphic>
               <a:graphicData uri="http://schemas.openxmlformats.org/drawingml/2006/picture">
                 <pic:pic>
                   <pic:nvPicPr>
-                    <pic:cNvPr id="0" name="image16.jpg"/>
+                    <pic:cNvPr id="0" name="image2.jpg"/>
                     <pic:cNvPicPr preferRelativeResize="0"/>
                   </pic:nvPicPr>
                   <pic:blipFill>
@@ -902,12 +902,12 @@
           <wp:inline distB="114300" distT="114300" distL="114300" distR="114300">
             <wp:extent cx="3557588" cy="1773092"/>
             <wp:effectExtent b="0" l="0" r="0" t="0"/>
-            <wp:docPr id="9" name="image2.jpg"/>
+            <wp:docPr id="9" name="image11.jpg"/>
             <a:graphic>
               <a:graphicData uri="http://schemas.openxmlformats.org/drawingml/2006/picture">
                 <pic:pic>
                   <pic:nvPicPr>
-                    <pic:cNvPr id="0" name="image2.jpg"/>
+                    <pic:cNvPr id="0" name="image11.jpg"/>
                     <pic:cNvPicPr preferRelativeResize="0"/>
                   </pic:nvPicPr>
                   <pic:blipFill>
@@ -942,12 +942,12 @@
           <wp:inline distB="114300" distT="114300" distL="114300" distR="114300">
             <wp:extent cx="3300413" cy="1644917"/>
             <wp:effectExtent b="0" l="0" r="0" t="0"/>
-            <wp:docPr id="12" name="image9.jpg"/>
+            <wp:docPr id="12" name="image4.jpg"/>
             <a:graphic>
               <a:graphicData uri="http://schemas.openxmlformats.org/drawingml/2006/picture">
                 <pic:pic>
                   <pic:nvPicPr>
-                    <pic:cNvPr id="0" name="image9.jpg"/>
+                    <pic:cNvPr id="0" name="image4.jpg"/>
                     <pic:cNvPicPr preferRelativeResize="0"/>
                   </pic:nvPicPr>
                   <pic:blipFill>
@@ -982,12 +982,12 @@
           <wp:inline distB="114300" distT="114300" distL="114300" distR="114300">
             <wp:extent cx="3357563" cy="1673401"/>
             <wp:effectExtent b="0" l="0" r="0" t="0"/>
-            <wp:docPr id="2" name="image11.jpg"/>
+            <wp:docPr id="2" name="image16.jpg"/>
             <a:graphic>
               <a:graphicData uri="http://schemas.openxmlformats.org/drawingml/2006/picture">
                 <pic:pic>
                   <pic:nvPicPr>
-                    <pic:cNvPr id="0" name="image11.jpg"/>
+                    <pic:cNvPr id="0" name="image16.jpg"/>
                     <pic:cNvPicPr preferRelativeResize="0"/>
                   </pic:nvPicPr>
                   <pic:blipFill>
@@ -1022,12 +1022,12 @@
           <wp:inline distB="114300" distT="114300" distL="114300" distR="114300">
             <wp:extent cx="3300413" cy="1640205"/>
             <wp:effectExtent b="0" l="0" r="0" t="0"/>
-            <wp:docPr id="21" name="image19.jpg"/>
+            <wp:docPr id="21" name="image9.jpg"/>
             <a:graphic>
               <a:graphicData uri="http://schemas.openxmlformats.org/drawingml/2006/picture">
                 <pic:pic>
                   <pic:nvPicPr>
-                    <pic:cNvPr id="0" name="image19.jpg"/>
+                    <pic:cNvPr id="0" name="image9.jpg"/>
                     <pic:cNvPicPr preferRelativeResize="0"/>
                   </pic:nvPicPr>
                   <pic:blipFill>
@@ -1079,12 +1079,12 @@
           <wp:inline distB="114300" distT="114300" distL="114300" distR="114300">
             <wp:extent cx="3357563" cy="1877867"/>
             <wp:effectExtent b="0" l="0" r="0" t="0"/>
-            <wp:docPr id="6" name="image1.jpg"/>
+            <wp:docPr id="6" name="image3.jpg"/>
             <a:graphic>
               <a:graphicData uri="http://schemas.openxmlformats.org/drawingml/2006/picture">
                 <pic:pic>
                   <pic:nvPicPr>
-                    <pic:cNvPr id="0" name="image1.jpg"/>
+                    <pic:cNvPr id="0" name="image3.jpg"/>
                     <pic:cNvPicPr preferRelativeResize="0"/>
                   </pic:nvPicPr>
                   <pic:blipFill>
@@ -1119,12 +1119,12 @@
           <wp:inline distB="114300" distT="114300" distL="114300" distR="114300">
             <wp:extent cx="3252788" cy="1816492"/>
             <wp:effectExtent b="0" l="0" r="0" t="0"/>
-            <wp:docPr id="10" name="image8.jpg"/>
+            <wp:docPr id="10" name="image7.jpg"/>
             <a:graphic>
               <a:graphicData uri="http://schemas.openxmlformats.org/drawingml/2006/picture">
                 <pic:pic>
                   <pic:nvPicPr>
-                    <pic:cNvPr id="0" name="image8.jpg"/>
+                    <pic:cNvPr id="0" name="image7.jpg"/>
                     <pic:cNvPicPr preferRelativeResize="0"/>
                   </pic:nvPicPr>
                   <pic:blipFill>
@@ -1159,12 +1159,12 @@
           <wp:inline distB="114300" distT="114300" distL="114300" distR="114300">
             <wp:extent cx="3537561" cy="1978540"/>
             <wp:effectExtent b="0" l="0" r="0" t="0"/>
-            <wp:docPr id="17" name="image10.jpg"/>
+            <wp:docPr id="17" name="image6.jpg"/>
             <a:graphic>
               <a:graphicData uri="http://schemas.openxmlformats.org/drawingml/2006/picture">
                 <pic:pic>
                   <pic:nvPicPr>
-                    <pic:cNvPr id="0" name="image10.jpg"/>
+                    <pic:cNvPr id="0" name="image6.jpg"/>
                     <pic:cNvPicPr preferRelativeResize="0"/>
                   </pic:nvPicPr>
                   <pic:blipFill>
@@ -1216,12 +1216,12 @@
           <wp:inline distB="114300" distT="114300" distL="114300" distR="114300">
             <wp:extent cx="3456168" cy="1933017"/>
             <wp:effectExtent b="0" l="0" r="0" t="0"/>
-            <wp:docPr id="13" name="image18.jpg"/>
+            <wp:docPr id="13" name="image15.jpg"/>
             <a:graphic>
               <a:graphicData uri="http://schemas.openxmlformats.org/drawingml/2006/picture">
                 <pic:pic>
                   <pic:nvPicPr>
-                    <pic:cNvPr id="0" name="image18.jpg"/>
+                    <pic:cNvPr id="0" name="image15.jpg"/>
                     <pic:cNvPicPr preferRelativeResize="0"/>
                   </pic:nvPicPr>
                   <pic:blipFill>
@@ -1426,12 +1426,12 @@
             <wp:extent cx="3409397" cy="2155366"/>
             <wp:effectExtent b="0" l="0" r="0" t="0"/>
             <wp:wrapTopAndBottom distB="114300" distT="114300"/>
-            <wp:docPr id="18" name="image5.png"/>
+            <wp:docPr id="18" name="image12.png"/>
             <a:graphic>
               <a:graphicData uri="http://schemas.openxmlformats.org/drawingml/2006/picture">
                 <pic:pic>
                   <pic:nvPicPr>
-                    <pic:cNvPr id="0" name="image5.png"/>
+                    <pic:cNvPr id="0" name="image12.png"/>
                     <pic:cNvPicPr preferRelativeResize="0"/>
                   </pic:nvPicPr>
                   <pic:blipFill>
@@ -1468,12 +1468,12 @@
             <wp:extent cx="3410712" cy="2157045"/>
             <wp:effectExtent b="0" l="0" r="0" t="0"/>
             <wp:wrapTopAndBottom distB="114300" distT="114300"/>
-            <wp:docPr id="1" name="image4.png"/>
+            <wp:docPr id="1" name="image19.png"/>
             <a:graphic>
               <a:graphicData uri="http://schemas.openxmlformats.org/drawingml/2006/picture">
                 <pic:pic>
                   <pic:nvPicPr>
-                    <pic:cNvPr id="0" name="image4.png"/>
+                    <pic:cNvPr id="0" name="image19.png"/>
                     <pic:cNvPicPr preferRelativeResize="0"/>
                   </pic:nvPicPr>
                   <pic:blipFill>
@@ -1510,12 +1510,12 @@
             <wp:extent cx="3410712" cy="2157045"/>
             <wp:effectExtent b="0" l="0" r="0" t="0"/>
             <wp:wrapTopAndBottom distB="114300" distT="114300"/>
-            <wp:docPr id="14" name="image12.png"/>
+            <wp:docPr id="14" name="image1.png"/>
             <a:graphic>
               <a:graphicData uri="http://schemas.openxmlformats.org/drawingml/2006/picture">
                 <pic:pic>
                   <pic:nvPicPr>
-                    <pic:cNvPr id="0" name="image12.png"/>
+                    <pic:cNvPr id="0" name="image1.png"/>
                     <pic:cNvPicPr preferRelativeResize="0"/>
                   </pic:nvPicPr>
                   <pic:blipFill>
@@ -1552,12 +1552,12 @@
             <wp:extent cx="3410712" cy="2157045"/>
             <wp:effectExtent b="0" l="0" r="0" t="0"/>
             <wp:wrapTopAndBottom distB="114300" distT="114300"/>
-            <wp:docPr id="7" name="image14.png"/>
+            <wp:docPr id="7" name="image13.png"/>
             <a:graphic>
               <a:graphicData uri="http://schemas.openxmlformats.org/drawingml/2006/picture">
                 <pic:pic>
                   <pic:nvPicPr>
-                    <pic:cNvPr id="0" name="image14.png"/>
+                    <pic:cNvPr id="0" name="image13.png"/>
                     <pic:cNvPicPr preferRelativeResize="0"/>
                   </pic:nvPicPr>
                   <pic:blipFill>
@@ -1610,12 +1610,12 @@
             <wp:extent cx="3410712" cy="2157045"/>
             <wp:effectExtent b="0" l="0" r="0" t="0"/>
             <wp:wrapTopAndBottom distB="114300" distT="114300"/>
-            <wp:docPr id="3" name="image7.png"/>
+            <wp:docPr id="3" name="image8.png"/>
             <a:graphic>
               <a:graphicData uri="http://schemas.openxmlformats.org/drawingml/2006/picture">
                 <pic:pic>
                   <pic:nvPicPr>
-                    <pic:cNvPr id="0" name="image7.png"/>
+                    <pic:cNvPr id="0" name="image8.png"/>
                     <pic:cNvPicPr preferRelativeResize="0"/>
                   </pic:nvPicPr>
                   <pic:blipFill>

</xml_diff>